<commit_message>
implementato pagina iniziale + switch domande
</commit_message>
<xml_diff>
--- a/4_Diari/Diario v8.docx
+++ b/4_Diari/Diario v8.docx
@@ -286,6 +286,19 @@
               </w:rPr>
               <w:t>- finito pagina inserimento utente con controllo del nome quasi terminato</w:t>
             </w:r>
+          </w:p>
+          <w:p>
+            <w:pPr>
+              <w:rPr>
+                <w:rFonts w:ascii="Arial" w:hAnsi="Arial" w:cs="Arial"/>
+              </w:rPr>
+            </w:pPr>
+            <w:r>
+              <w:rPr>
+                <w:rFonts w:ascii="Arial" w:hAnsi="Arial" w:cs="Arial"/>
+              </w:rPr>
+              <w:t>-Implementato il cambiamento di pagina tramite jpanel</w:t>
+            </w:r>
             <w:bookmarkStart w:id="3" w:name="_GoBack"/>
             <w:bookmarkEnd w:id="3"/>
           </w:p>
@@ -347,13 +360,13 @@
               <w:rPr>
                 <w:rFonts w:ascii="Arial" w:hAnsi="Arial" w:cs="Arial"/>
               </w:rPr>
-              <w:t>Problemi durante l’aggiunta dei giocatori</w:t>
+              <w:t xml:space="preserve">Problemi durante </w:t>
             </w:r>
             <w:r>
               <w:rPr>
                 <w:rFonts w:ascii="Arial" w:hAnsi="Arial" w:cs="Arial"/>
               </w:rPr>
-              <w:t xml:space="preserve">, risolto </w:t>
+              <w:t>il cambiamento da pagina a pagina, risolto.</w:t>
             </w:r>
           </w:p>
         </w:tc>
@@ -4002,6 +4015,7 @@
     <w:rsid w:val="000663A0"/>
     <w:rsid w:val="00081066"/>
     <w:rsid w:val="0009103E"/>
+    <w:rsid w:val="000919FC"/>
     <w:rsid w:val="00092592"/>
     <w:rsid w:val="000B454E"/>
     <w:rsid w:val="000B47BC"/>
@@ -4941,7 +4955,7 @@
 </file>
 
 <file path=customXml/itemProps1.xml><?xml version="1.0" encoding="utf-8"?>
-<ds:datastoreItem xmlns:ds="http://schemas.openxmlformats.org/officeDocument/2006/customXml" ds:itemID="{36FC21F5-4FC4-4BE7-9011-3B111486B6FC}">
+<ds:datastoreItem xmlns:ds="http://schemas.openxmlformats.org/officeDocument/2006/customXml" ds:itemID="{412FE9C3-6D53-4CC9-BA25-373BD0180484}">
   <ds:schemaRefs>
     <ds:schemaRef ds:uri="http://schemas.openxmlformats.org/officeDocument/2006/bibliography"/>
   </ds:schemaRefs>

</xml_diff>